<commit_message>
Cambios en archivos settings y test_start_unittestPrueba
</commit_message>
<xml_diff>
--- a/Unitest.docx
+++ b/Unitest.docx
@@ -101,8 +101,6 @@
       <w:r>
         <w:t>minúscula</w:t>
       </w:r>
-      <w:bookmarkStart w:id="0" w:name="_GoBack"/>
-      <w:bookmarkEnd w:id="0"/>
       <w:proofErr w:type="spellEnd"/>
     </w:p>
     <w:p>
@@ -684,6 +682,582 @@
           <w:lang w:val="es-EC"/>
         </w:rPr>
       </w:pPr>
+      <w:r>
+        <w:rPr>
+          <w:lang w:val="es-EC"/>
+        </w:rPr>
+        <w:t xml:space="preserve">Habilitar el marco de pruebas en </w:t>
+      </w:r>
+      <w:proofErr w:type="spellStart"/>
+      <w:r>
+        <w:rPr>
+          <w:lang w:val="es-EC"/>
+        </w:rPr>
+        <w:t>VisualStudioCode</w:t>
+      </w:r>
+      <w:proofErr w:type="spellEnd"/>
+    </w:p>
+    <w:p>
+      <w:r>
+        <w:t xml:space="preserve">Visual Studio Code -&gt; </w:t>
+      </w:r>
+      <w:proofErr w:type="spellStart"/>
+      <w:r>
+        <w:t>Engranaje</w:t>
+      </w:r>
+      <w:proofErr w:type="spellEnd"/>
+      <w:r>
+        <w:t xml:space="preserve"> -&gt; Settings</w:t>
+      </w:r>
+      <w:r>
+        <w:t xml:space="preserve"> -&gt; Open Settings (JSON)</w:t>
+      </w:r>
+    </w:p>
+    <w:p>
+      <w:pPr>
+        <w:rPr>
+          <w:lang w:val="es-EC"/>
+        </w:rPr>
+      </w:pPr>
+      <w:r>
+        <w:rPr>
+          <w:noProof/>
+        </w:rPr>
+        <w:lastRenderedPageBreak/>
+        <w:drawing>
+          <wp:inline distT="0" distB="0" distL="0" distR="0">
+            <wp:extent cx="2812356" cy="2481227"/>
+            <wp:effectExtent l="0" t="0" r="7620" b="0"/>
+            <wp:docPr id="2" name="Imagen 2"/>
+            <wp:cNvGraphicFramePr>
+              <a:graphicFrameLocks xmlns:a="http://schemas.openxmlformats.org/drawingml/2006/main" noChangeAspect="1"/>
+            </wp:cNvGraphicFramePr>
+            <a:graphic xmlns:a="http://schemas.openxmlformats.org/drawingml/2006/main">
+              <a:graphicData uri="http://schemas.openxmlformats.org/drawingml/2006/picture">
+                <pic:pic xmlns:pic="http://schemas.openxmlformats.org/drawingml/2006/picture">
+                  <pic:nvPicPr>
+                    <pic:cNvPr id="0" name="Picture 1"/>
+                    <pic:cNvPicPr>
+                      <a:picLocks noChangeAspect="1" noChangeArrowheads="1"/>
+                    </pic:cNvPicPr>
+                  </pic:nvPicPr>
+                  <pic:blipFill>
+                    <a:blip r:embed="rId4">
+                      <a:extLst>
+                        <a:ext uri="{28A0092B-C50C-407E-A947-70E740481C1C}">
+                          <a14:useLocalDpi xmlns:a14="http://schemas.microsoft.com/office/drawing/2010/main" val="0"/>
+                        </a:ext>
+                      </a:extLst>
+                    </a:blip>
+                    <a:srcRect/>
+                    <a:stretch>
+                      <a:fillRect/>
+                    </a:stretch>
+                  </pic:blipFill>
+                  <pic:spPr bwMode="auto">
+                    <a:xfrm>
+                      <a:off x="0" y="0"/>
+                      <a:ext cx="2819387" cy="2487431"/>
+                    </a:xfrm>
+                    <a:prstGeom prst="rect">
+                      <a:avLst/>
+                    </a:prstGeom>
+                    <a:noFill/>
+                    <a:ln>
+                      <a:noFill/>
+                    </a:ln>
+                  </pic:spPr>
+                </pic:pic>
+              </a:graphicData>
+            </a:graphic>
+          </wp:inline>
+        </w:drawing>
+      </w:r>
+    </w:p>
+    <w:p>
+      <w:pPr>
+        <w:rPr>
+          <w:lang w:val="es-EC"/>
+        </w:rPr>
+      </w:pPr>
+      <w:r>
+        <w:rPr>
+          <w:noProof/>
+        </w:rPr>
+        <w:drawing>
+          <wp:inline distT="0" distB="0" distL="0" distR="0">
+            <wp:extent cx="5939790" cy="868045"/>
+            <wp:effectExtent l="0" t="0" r="3810" b="8255"/>
+            <wp:docPr id="3" name="Imagen 3"/>
+            <wp:cNvGraphicFramePr>
+              <a:graphicFrameLocks xmlns:a="http://schemas.openxmlformats.org/drawingml/2006/main" noChangeAspect="1"/>
+            </wp:cNvGraphicFramePr>
+            <a:graphic xmlns:a="http://schemas.openxmlformats.org/drawingml/2006/main">
+              <a:graphicData uri="http://schemas.openxmlformats.org/drawingml/2006/picture">
+                <pic:pic xmlns:pic="http://schemas.openxmlformats.org/drawingml/2006/picture">
+                  <pic:nvPicPr>
+                    <pic:cNvPr id="0" name="Picture 2"/>
+                    <pic:cNvPicPr>
+                      <a:picLocks noChangeAspect="1" noChangeArrowheads="1"/>
+                    </pic:cNvPicPr>
+                  </pic:nvPicPr>
+                  <pic:blipFill>
+                    <a:blip r:embed="rId5" cstate="print">
+                      <a:extLst>
+                        <a:ext uri="{28A0092B-C50C-407E-A947-70E740481C1C}">
+                          <a14:useLocalDpi xmlns:a14="http://schemas.microsoft.com/office/drawing/2010/main" val="0"/>
+                        </a:ext>
+                      </a:extLst>
+                    </a:blip>
+                    <a:srcRect/>
+                    <a:stretch>
+                      <a:fillRect/>
+                    </a:stretch>
+                  </pic:blipFill>
+                  <pic:spPr bwMode="auto">
+                    <a:xfrm>
+                      <a:off x="0" y="0"/>
+                      <a:ext cx="5939790" cy="868045"/>
+                    </a:xfrm>
+                    <a:prstGeom prst="rect">
+                      <a:avLst/>
+                    </a:prstGeom>
+                    <a:noFill/>
+                    <a:ln>
+                      <a:noFill/>
+                    </a:ln>
+                  </pic:spPr>
+                </pic:pic>
+              </a:graphicData>
+            </a:graphic>
+          </wp:inline>
+        </w:drawing>
+      </w:r>
+    </w:p>
+    <w:p>
+      <w:pPr>
+        <w:spacing w:after="0" w:line="240" w:lineRule="auto"/>
+        <w:rPr>
+          <w:rFonts w:ascii="Times New Roman" w:eastAsia="Times New Roman" w:hAnsi="Times New Roman" w:cs="Times New Roman"/>
+          <w:sz w:val="24"/>
+          <w:szCs w:val="24"/>
+          <w:lang w:val="es-EC"/>
+        </w:rPr>
+      </w:pPr>
+      <w:proofErr w:type="gramStart"/>
+      <w:r>
+        <w:rPr>
+          <w:rFonts w:ascii="Times New Roman" w:eastAsia="Times New Roman" w:hAnsi="Symbol" w:cs="Times New Roman"/>
+          <w:sz w:val="24"/>
+          <w:szCs w:val="24"/>
+        </w:rPr>
+        <w:t></w:t>
+      </w:r>
+      <w:r>
+        <w:rPr>
+          <w:rFonts w:ascii="Times New Roman" w:eastAsia="Times New Roman" w:hAnsi="Times New Roman" w:cs="Times New Roman"/>
+          <w:sz w:val="24"/>
+          <w:szCs w:val="24"/>
+          <w:lang w:val="es-EC"/>
+        </w:rPr>
+        <w:t xml:space="preserve">  </w:t>
+      </w:r>
+      <w:proofErr w:type="spellStart"/>
+      <w:r>
+        <w:rPr>
+          <w:rFonts w:ascii="Courier New" w:eastAsia="Times New Roman" w:hAnsi="Courier New" w:cs="Courier New"/>
+          <w:b/>
+          <w:bCs/>
+          <w:sz w:val="20"/>
+          <w:szCs w:val="20"/>
+          <w:lang w:val="es-EC"/>
+        </w:rPr>
+        <w:t>python.testing.unittestEnabled</w:t>
+      </w:r>
+      <w:proofErr w:type="spellEnd"/>
+      <w:proofErr w:type="gramEnd"/>
+      <w:r>
+        <w:rPr>
+          <w:rFonts w:ascii="Times New Roman" w:eastAsia="Times New Roman" w:hAnsi="Times New Roman" w:cs="Times New Roman"/>
+          <w:sz w:val="24"/>
+          <w:szCs w:val="24"/>
+          <w:lang w:val="es-EC"/>
+        </w:rPr>
+        <w:t xml:space="preserve">: Habilita el marco de pruebas </w:t>
+      </w:r>
+      <w:proofErr w:type="spellStart"/>
+      <w:r>
+        <w:rPr>
+          <w:rFonts w:ascii="Courier New" w:eastAsia="Times New Roman" w:hAnsi="Courier New" w:cs="Courier New"/>
+          <w:sz w:val="20"/>
+          <w:szCs w:val="20"/>
+          <w:lang w:val="es-EC"/>
+        </w:rPr>
+        <w:t>unittest</w:t>
+      </w:r>
+      <w:proofErr w:type="spellEnd"/>
+      <w:r>
+        <w:rPr>
+          <w:rFonts w:ascii="Times New Roman" w:eastAsia="Times New Roman" w:hAnsi="Times New Roman" w:cs="Times New Roman"/>
+          <w:sz w:val="24"/>
+          <w:szCs w:val="24"/>
+          <w:lang w:val="es-EC"/>
+        </w:rPr>
+        <w:t>.</w:t>
+      </w:r>
+    </w:p>
+    <w:p>
+      <w:pPr>
+        <w:spacing w:after="0" w:line="240" w:lineRule="auto"/>
+        <w:rPr>
+          <w:rFonts w:ascii="Times New Roman" w:eastAsia="Times New Roman" w:hAnsi="Times New Roman" w:cs="Times New Roman"/>
+          <w:sz w:val="24"/>
+          <w:szCs w:val="24"/>
+          <w:lang w:val="es-EC"/>
+        </w:rPr>
+      </w:pPr>
+      <w:proofErr w:type="gramStart"/>
+      <w:r>
+        <w:rPr>
+          <w:rFonts w:ascii="Times New Roman" w:eastAsia="Times New Roman" w:hAnsi="Symbol" w:cs="Times New Roman"/>
+          <w:sz w:val="24"/>
+          <w:szCs w:val="24"/>
+        </w:rPr>
+        <w:t></w:t>
+      </w:r>
+      <w:r>
+        <w:rPr>
+          <w:rFonts w:ascii="Times New Roman" w:eastAsia="Times New Roman" w:hAnsi="Times New Roman" w:cs="Times New Roman"/>
+          <w:sz w:val="24"/>
+          <w:szCs w:val="24"/>
+          <w:lang w:val="es-EC"/>
+        </w:rPr>
+        <w:t xml:space="preserve">  </w:t>
+      </w:r>
+      <w:proofErr w:type="spellStart"/>
+      <w:r>
+        <w:rPr>
+          <w:rFonts w:ascii="Courier New" w:eastAsia="Times New Roman" w:hAnsi="Courier New" w:cs="Courier New"/>
+          <w:b/>
+          <w:bCs/>
+          <w:sz w:val="20"/>
+          <w:szCs w:val="20"/>
+          <w:lang w:val="es-EC"/>
+        </w:rPr>
+        <w:t>python.testing.unittestArgs</w:t>
+      </w:r>
+      <w:proofErr w:type="spellEnd"/>
+      <w:proofErr w:type="gramEnd"/>
+      <w:r>
+        <w:rPr>
+          <w:rFonts w:ascii="Times New Roman" w:eastAsia="Times New Roman" w:hAnsi="Times New Roman" w:cs="Times New Roman"/>
+          <w:sz w:val="24"/>
+          <w:szCs w:val="24"/>
+          <w:lang w:val="es-EC"/>
+        </w:rPr>
+        <w:t xml:space="preserve">: Configura los argumentos para descubrir y ejecutar las pruebas. Aquí se especifica que las pruebas están en el directorio </w:t>
+      </w:r>
+      <w:proofErr w:type="spellStart"/>
+      <w:r>
+        <w:rPr>
+          <w:rFonts w:ascii="Courier New" w:eastAsia="Times New Roman" w:hAnsi="Courier New" w:cs="Courier New"/>
+          <w:sz w:val="20"/>
+          <w:szCs w:val="20"/>
+          <w:lang w:val="es-EC"/>
+        </w:rPr>
+        <w:t>tests</w:t>
+      </w:r>
+      <w:proofErr w:type="spellEnd"/>
+      <w:r>
+        <w:rPr>
+          <w:rFonts w:ascii="Times New Roman" w:eastAsia="Times New Roman" w:hAnsi="Times New Roman" w:cs="Times New Roman"/>
+          <w:sz w:val="24"/>
+          <w:szCs w:val="24"/>
+          <w:lang w:val="es-EC"/>
+        </w:rPr>
+        <w:t xml:space="preserve"> y tienen la extensión </w:t>
+      </w:r>
+      <w:r>
+        <w:rPr>
+          <w:rFonts w:ascii="Courier New" w:eastAsia="Times New Roman" w:hAnsi="Courier New" w:cs="Courier New"/>
+          <w:sz w:val="20"/>
+          <w:szCs w:val="20"/>
+          <w:lang w:val="es-EC"/>
+        </w:rPr>
+        <w:t>.</w:t>
+      </w:r>
+      <w:proofErr w:type="spellStart"/>
+      <w:r>
+        <w:rPr>
+          <w:rFonts w:ascii="Courier New" w:eastAsia="Times New Roman" w:hAnsi="Courier New" w:cs="Courier New"/>
+          <w:sz w:val="20"/>
+          <w:szCs w:val="20"/>
+          <w:lang w:val="es-EC"/>
+        </w:rPr>
+        <w:t>py</w:t>
+      </w:r>
+      <w:proofErr w:type="spellEnd"/>
+      <w:r>
+        <w:rPr>
+          <w:rFonts w:ascii="Times New Roman" w:eastAsia="Times New Roman" w:hAnsi="Times New Roman" w:cs="Times New Roman"/>
+          <w:sz w:val="24"/>
+          <w:szCs w:val="24"/>
+          <w:lang w:val="es-EC"/>
+        </w:rPr>
+        <w:t>.</w:t>
+      </w:r>
+    </w:p>
+    <w:p>
+      <w:pPr>
+        <w:rPr>
+          <w:lang w:val="es-EC"/>
+        </w:rPr>
+      </w:pPr>
+      <w:proofErr w:type="gramStart"/>
+      <w:r>
+        <w:rPr>
+          <w:rFonts w:ascii="Times New Roman" w:eastAsia="Times New Roman" w:hAnsi="Symbol" w:cs="Times New Roman"/>
+          <w:sz w:val="24"/>
+          <w:szCs w:val="24"/>
+        </w:rPr>
+        <w:t></w:t>
+      </w:r>
+      <w:r>
+        <w:rPr>
+          <w:rFonts w:ascii="Times New Roman" w:eastAsia="Times New Roman" w:hAnsi="Times New Roman" w:cs="Times New Roman"/>
+          <w:sz w:val="24"/>
+          <w:szCs w:val="24"/>
+          <w:lang w:val="es-EC"/>
+        </w:rPr>
+        <w:t xml:space="preserve">  </w:t>
+      </w:r>
+      <w:proofErr w:type="spellStart"/>
+      <w:r>
+        <w:rPr>
+          <w:rFonts w:ascii="Courier New" w:eastAsia="Times New Roman" w:hAnsi="Courier New" w:cs="Courier New"/>
+          <w:b/>
+          <w:bCs/>
+          <w:sz w:val="20"/>
+          <w:szCs w:val="20"/>
+          <w:lang w:val="es-EC"/>
+        </w:rPr>
+        <w:t>python.testing.autoTestDiscoverOnSaveEnabled</w:t>
+      </w:r>
+      <w:proofErr w:type="spellEnd"/>
+      <w:proofErr w:type="gramEnd"/>
+      <w:r>
+        <w:rPr>
+          <w:rFonts w:ascii="Times New Roman" w:eastAsia="Times New Roman" w:hAnsi="Times New Roman" w:cs="Times New Roman"/>
+          <w:sz w:val="24"/>
+          <w:szCs w:val="24"/>
+          <w:lang w:val="es-EC"/>
+        </w:rPr>
+        <w:t>: Habilita el descubrimiento automático de pruebas al guardar archivos.</w:t>
+      </w:r>
+    </w:p>
+    <w:p>
+      <w:r>
+        <w:rPr>
+          <w:noProof/>
+        </w:rPr>
+        <w:drawing>
+          <wp:inline distT="0" distB="0" distL="0" distR="0" wp14:anchorId="2C7A55A0" wp14:editId="584FE6B4">
+            <wp:extent cx="5943600" cy="3188335"/>
+            <wp:effectExtent l="0" t="0" r="0" b="0"/>
+            <wp:docPr id="1" name="Imagen 1"/>
+            <wp:cNvGraphicFramePr>
+              <a:graphicFrameLocks xmlns:a="http://schemas.openxmlformats.org/drawingml/2006/main" noChangeAspect="1"/>
+            </wp:cNvGraphicFramePr>
+            <a:graphic xmlns:a="http://schemas.openxmlformats.org/drawingml/2006/main">
+              <a:graphicData uri="http://schemas.openxmlformats.org/drawingml/2006/picture">
+                <pic:pic xmlns:pic="http://schemas.openxmlformats.org/drawingml/2006/picture">
+                  <pic:nvPicPr>
+                    <pic:cNvPr id="1" name=""/>
+                    <pic:cNvPicPr/>
+                  </pic:nvPicPr>
+                  <pic:blipFill>
+                    <a:blip r:embed="rId6"/>
+                    <a:stretch>
+                      <a:fillRect/>
+                    </a:stretch>
+                  </pic:blipFill>
+                  <pic:spPr>
+                    <a:xfrm>
+                      <a:off x="0" y="0"/>
+                      <a:ext cx="5943600" cy="3188335"/>
+                    </a:xfrm>
+                    <a:prstGeom prst="rect">
+                      <a:avLst/>
+                    </a:prstGeom>
+                  </pic:spPr>
+                </pic:pic>
+              </a:graphicData>
+            </a:graphic>
+          </wp:inline>
+        </w:drawing>
+      </w:r>
+    </w:p>
+    <w:p>
+      <w:pPr>
+        <w:rPr>
+          <w:lang w:val="es-EC"/>
+        </w:rPr>
+      </w:pPr>
+      <w:r>
+        <w:rPr>
+          <w:lang w:val="es-EC"/>
+        </w:rPr>
+        <w:lastRenderedPageBreak/>
+        <w:t xml:space="preserve">Reiniciar Visual Studio </w:t>
+      </w:r>
+      <w:proofErr w:type="spellStart"/>
+      <w:r>
+        <w:rPr>
+          <w:lang w:val="es-EC"/>
+        </w:rPr>
+        <w:t>Code</w:t>
+      </w:r>
+      <w:proofErr w:type="spellEnd"/>
+      <w:r>
+        <w:rPr>
+          <w:lang w:val="es-EC"/>
+        </w:rPr>
+        <w:t xml:space="preserve"> y validar a la izquierda el ícono de laboratorio</w:t>
+      </w:r>
+    </w:p>
+    <w:p>
+      <w:pPr>
+        <w:rPr>
+          <w:lang w:val="es-EC"/>
+        </w:rPr>
+      </w:pPr>
+      <w:r>
+        <w:rPr>
+          <w:lang w:val="es-EC"/>
+        </w:rPr>
+        <w:t xml:space="preserve">Crear en el directorio para ejecución de pruebas para la correcta identificación </w:t>
+      </w:r>
+    </w:p>
+    <w:p>
+      <w:proofErr w:type="spellStart"/>
+      <w:r>
+        <w:t>your_project</w:t>
+      </w:r>
+      <w:proofErr w:type="spellEnd"/>
+      <w:r>
+        <w:t>/</w:t>
+      </w:r>
+    </w:p>
+    <w:p>
+      <w:r>
+        <w:rPr>
+          <w:rFonts w:ascii="Arial" w:hAnsi="Arial" w:cs="Arial"/>
+        </w:rPr>
+        <w:t>├</w:t>
+      </w:r>
+      <w:r>
+        <w:rPr>
+          <w:rFonts w:ascii="Calibri" w:hAnsi="Calibri" w:cs="Calibri"/>
+        </w:rPr>
+        <w:t>──</w:t>
+      </w:r>
+      <w:r>
+        <w:t xml:space="preserve"> </w:t>
+      </w:r>
+      <w:proofErr w:type="gramStart"/>
+      <w:r>
+        <w:t>tests</w:t>
+      </w:r>
+      <w:proofErr w:type="gramEnd"/>
+      <w:r>
+        <w:t>/</w:t>
+      </w:r>
+      <w:bookmarkStart w:id="0" w:name="_GoBack"/>
+      <w:bookmarkEnd w:id="0"/>
+    </w:p>
+    <w:p>
+      <w:r>
+        <w:t xml:space="preserve">│   └── </w:t>
+      </w:r>
+      <w:r>
+        <w:t>Start_unittestPrueba</w:t>
+      </w:r>
+      <w:r>
+        <w:t>.py</w:t>
+      </w:r>
+    </w:p>
+    <w:p>
+      <w:pPr>
+        <w:rPr>
+          <w:lang w:val="es-EC"/>
+        </w:rPr>
+      </w:pPr>
+      <w:r>
+        <w:rPr>
+          <w:lang w:val="es-EC"/>
+        </w:rPr>
+        <w:t>└── your_code.py</w:t>
+      </w:r>
+    </w:p>
+    <w:p>
+      <w:pPr>
+        <w:rPr>
+          <w:lang w:val="es-EC"/>
+        </w:rPr>
+      </w:pPr>
+      <w:r>
+        <w:rPr>
+          <w:noProof/>
+        </w:rPr>
+        <w:drawing>
+          <wp:inline distT="0" distB="0" distL="0" distR="0">
+            <wp:extent cx="5932170" cy="3242945"/>
+            <wp:effectExtent l="0" t="0" r="0" b="0"/>
+            <wp:docPr id="4" name="Imagen 4"/>
+            <wp:cNvGraphicFramePr>
+              <a:graphicFrameLocks xmlns:a="http://schemas.openxmlformats.org/drawingml/2006/main" noChangeAspect="1"/>
+            </wp:cNvGraphicFramePr>
+            <a:graphic xmlns:a="http://schemas.openxmlformats.org/drawingml/2006/main">
+              <a:graphicData uri="http://schemas.openxmlformats.org/drawingml/2006/picture">
+                <pic:pic xmlns:pic="http://schemas.openxmlformats.org/drawingml/2006/picture">
+                  <pic:nvPicPr>
+                    <pic:cNvPr id="0" name="Picture 3"/>
+                    <pic:cNvPicPr>
+                      <a:picLocks noChangeAspect="1" noChangeArrowheads="1"/>
+                    </pic:cNvPicPr>
+                  </pic:nvPicPr>
+                  <pic:blipFill>
+                    <a:blip r:embed="rId7">
+                      <a:extLst>
+                        <a:ext uri="{28A0092B-C50C-407E-A947-70E740481C1C}">
+                          <a14:useLocalDpi xmlns:a14="http://schemas.microsoft.com/office/drawing/2010/main" val="0"/>
+                        </a:ext>
+                      </a:extLst>
+                    </a:blip>
+                    <a:srcRect/>
+                    <a:stretch>
+                      <a:fillRect/>
+                    </a:stretch>
+                  </pic:blipFill>
+                  <pic:spPr bwMode="auto">
+                    <a:xfrm>
+                      <a:off x="0" y="0"/>
+                      <a:ext cx="5932170" cy="3242945"/>
+                    </a:xfrm>
+                    <a:prstGeom prst="rect">
+                      <a:avLst/>
+                    </a:prstGeom>
+                    <a:noFill/>
+                    <a:ln>
+                      <a:noFill/>
+                    </a:ln>
+                  </pic:spPr>
+                </pic:pic>
+              </a:graphicData>
+            </a:graphic>
+          </wp:inline>
+        </w:drawing>
+      </w:r>
     </w:p>
     <w:p>
       <w:pPr>
@@ -1171,6 +1745,19 @@
     <w:semiHidden/>
     <w:unhideWhenUsed/>
   </w:style>
+  <w:style w:type="character" w:styleId="CdigoHTML">
+    <w:name w:val="HTML Code"/>
+    <w:basedOn w:val="Fuentedeprrafopredeter"/>
+    <w:uiPriority w:val="99"/>
+    <w:semiHidden/>
+    <w:unhideWhenUsed/>
+    <w:rsid w:val="00FD5B2D"/>
+    <w:rPr>
+      <w:rFonts w:ascii="Courier New" w:eastAsia="Times New Roman" w:hAnsi="Courier New" w:cs="Courier New"/>
+      <w:sz w:val="20"/>
+      <w:szCs w:val="20"/>
+    </w:rPr>
+  </w:style>
 </w:styles>
 </file>
 

</xml_diff>